<commit_message>
Setting up GitHub Account
</commit_message>
<xml_diff>
--- a/SCM Task File.docx
+++ b/SCM Task File.docx
@@ -3035,10 +3035,770 @@
         <w:t xml:space="preserve"> </w:t>
       </w:r>
     </w:p>
+    <w:tbl>
+      <w:tblPr>
+        <w:tblStyle w:val="TableGrid"/>
+        <w:tblW w:w="9019" w:type="dxa"/>
+        <w:tblInd w:w="14" w:type="dxa"/>
+        <w:tblLook w:val="04A0" w:firstRow="1" w:lastRow="0" w:firstColumn="1" w:lastColumn="0" w:noHBand="0" w:noVBand="1"/>
+      </w:tblPr>
+      <w:tblGrid>
+        <w:gridCol w:w="7306"/>
+        <w:gridCol w:w="1713"/>
+      </w:tblGrid>
+      <w:tr>
+        <w:trPr>
+          <w:trHeight w:val="551"/>
+        </w:trPr>
+        <w:tc>
+          <w:tcPr>
+            <w:tcW w:w="7307" w:type="dxa"/>
+            <w:tcBorders>
+              <w:top w:val="nil"/>
+              <w:left w:val="nil"/>
+              <w:bottom w:val="nil"/>
+              <w:right w:val="nil"/>
+            </w:tcBorders>
+          </w:tcPr>
+          <w:p>
+            <w:pPr>
+              <w:spacing w:after="0" w:line="259" w:lineRule="auto"/>
+              <w:ind w:left="-1440" w:right="82" w:firstLine="0"/>
+              <w:jc w:val="left"/>
+            </w:pPr>
+          </w:p>
+          <w:tbl>
+            <w:tblPr>
+              <w:tblStyle w:val="TableGrid"/>
+              <w:tblW w:w="7225" w:type="dxa"/>
+              <w:tblInd w:w="0" w:type="dxa"/>
+              <w:tblCellMar>
+                <w:left w:w="154" w:type="dxa"/>
+                <w:right w:w="115" w:type="dxa"/>
+              </w:tblCellMar>
+              <w:tblLook w:val="04A0" w:firstRow="1" w:lastRow="0" w:firstColumn="1" w:lastColumn="0" w:noHBand="0" w:noVBand="1"/>
+            </w:tblPr>
+            <w:tblGrid>
+              <w:gridCol w:w="7225"/>
+            </w:tblGrid>
+            <w:tr>
+              <w:trPr>
+                <w:trHeight w:val="525"/>
+              </w:trPr>
+              <w:tc>
+                <w:tcPr>
+                  <w:tcW w:w="7225" w:type="dxa"/>
+                  <w:tcBorders>
+                    <w:top w:val="nil"/>
+                    <w:left w:val="nil"/>
+                    <w:bottom w:val="nil"/>
+                    <w:right w:val="nil"/>
+                  </w:tcBorders>
+                  <w:shd w:val="clear" w:color="auto" w:fill="000000"/>
+                  <w:vAlign w:val="center"/>
+                </w:tcPr>
+                <w:p>
+                  <w:pPr>
+                    <w:spacing w:after="0" w:line="259" w:lineRule="auto"/>
+                    <w:ind w:left="0" w:firstLine="0"/>
+                    <w:jc w:val="left"/>
+                  </w:pPr>
+                  <w:r>
+                    <w:rPr>
+                      <w:rFonts w:ascii="Times New Roman" w:eastAsia="Times New Roman" w:hAnsi="Times New Roman" w:cs="Times New Roman"/>
+                      <w:b/>
+                      <w:color w:val="FFFFFF"/>
+                      <w:sz w:val="28"/>
+                    </w:rPr>
+                    <w:t xml:space="preserve">Experiment No. 02 </w:t>
+                  </w:r>
+                </w:p>
+              </w:tc>
+            </w:tr>
+          </w:tbl>
+          <w:p>
+            <w:pPr>
+              <w:spacing w:after="160" w:line="259" w:lineRule="auto"/>
+              <w:ind w:left="0" w:firstLine="0"/>
+              <w:jc w:val="left"/>
+            </w:pPr>
+          </w:p>
+        </w:tc>
+        <w:tc>
+          <w:tcPr>
+            <w:tcW w:w="1712" w:type="dxa"/>
+            <w:tcBorders>
+              <w:top w:val="nil"/>
+              <w:left w:val="nil"/>
+              <w:bottom w:val="nil"/>
+              <w:right w:val="nil"/>
+            </w:tcBorders>
+          </w:tcPr>
+          <w:p>
+            <w:pPr>
+              <w:spacing w:after="0" w:line="259" w:lineRule="auto"/>
+              <w:ind w:left="82" w:firstLine="0"/>
+              <w:jc w:val="left"/>
+            </w:pPr>
+            <w:r>
+              <w:rPr>
+                <w:noProof/>
+              </w:rPr>
+              <w:drawing>
+                <wp:inline distT="0" distB="0" distL="0" distR="0" wp14:anchorId="38BBBBA7" wp14:editId="151AC253">
+                  <wp:extent cx="1035050" cy="349885"/>
+                  <wp:effectExtent l="0" t="0" r="0" b="0"/>
+                  <wp:docPr id="1372" name="Picture 1372"/>
+                  <wp:cNvGraphicFramePr/>
+                  <a:graphic xmlns:a="http://schemas.openxmlformats.org/drawingml/2006/main">
+                    <a:graphicData uri="http://schemas.openxmlformats.org/drawingml/2006/picture">
+                      <pic:pic xmlns:pic="http://schemas.openxmlformats.org/drawingml/2006/picture">
+                        <pic:nvPicPr>
+                          <pic:cNvPr id="1372" name="Picture 1372"/>
+                          <pic:cNvPicPr/>
+                        </pic:nvPicPr>
+                        <pic:blipFill>
+                          <a:blip r:embed="rId7"/>
+                          <a:stretch>
+                            <a:fillRect/>
+                          </a:stretch>
+                        </pic:blipFill>
+                        <pic:spPr>
+                          <a:xfrm>
+                            <a:off x="0" y="0"/>
+                            <a:ext cx="1035050" cy="349885"/>
+                          </a:xfrm>
+                          <a:prstGeom prst="rect">
+                            <a:avLst/>
+                          </a:prstGeom>
+                        </pic:spPr>
+                      </pic:pic>
+                    </a:graphicData>
+                  </a:graphic>
+                </wp:inline>
+              </w:drawing>
+            </w:r>
+          </w:p>
+        </w:tc>
+      </w:tr>
+    </w:tbl>
+    <w:p>
+      <w:pPr>
+        <w:spacing w:after="0" w:line="259" w:lineRule="auto"/>
+        <w:ind w:left="14" w:firstLine="0"/>
+        <w:jc w:val="left"/>
+      </w:pPr>
+      <w:r>
+        <w:t xml:space="preserve"> </w:t>
+      </w:r>
+    </w:p>
+    <w:p>
+      <w:pPr>
+        <w:pStyle w:val="Heading1"/>
+        <w:numPr>
+          <w:ilvl w:val="0"/>
+          <w:numId w:val="0"/>
+        </w:numPr>
+      </w:pPr>
+      <w:r>
+        <w:t xml:space="preserve">Aim  </w:t>
+      </w:r>
+    </w:p>
+    <w:p>
+      <w:pPr>
+        <w:spacing w:after="29"/>
+        <w:ind w:left="9" w:right="774"/>
+      </w:pPr>
+      <w:r>
+        <w:t xml:space="preserve">Setting up GitHub Account </w:t>
+      </w:r>
+    </w:p>
+    <w:p>
+      <w:pPr>
+        <w:spacing w:after="22" w:line="259" w:lineRule="auto"/>
+        <w:ind w:left="14" w:firstLine="0"/>
+        <w:jc w:val="left"/>
+      </w:pPr>
+      <w:r>
+        <w:t xml:space="preserve"> </w:t>
+      </w:r>
+    </w:p>
+    <w:p>
+      <w:pPr>
+        <w:spacing w:after="26"/>
+        <w:ind w:left="9" w:right="774"/>
+      </w:pPr>
+      <w:r>
+        <w:t xml:space="preserve">The first steps in starting with GitHub are to create an account, choose a product that fits your needs best, verify your email, set up two-factor authentication, and view your profile. </w:t>
+      </w:r>
+    </w:p>
+    <w:p>
+      <w:pPr>
+        <w:spacing w:after="22" w:line="259" w:lineRule="auto"/>
+        <w:ind w:left="14" w:firstLine="0"/>
+        <w:jc w:val="left"/>
+      </w:pPr>
+      <w:r>
+        <w:t xml:space="preserve"> </w:t>
+      </w:r>
+    </w:p>
+    <w:p>
+      <w:pPr>
+        <w:spacing w:after="28"/>
+        <w:ind w:left="9" w:right="774"/>
+      </w:pPr>
+      <w:r>
+        <w:t xml:space="preserve">There are several types of accounts on GitHub. Every person who uses GitHub has their own user account, which can be part of multiple organisations and teams. Your user account is your identity on GitHub.com and represents you as an individual. </w:t>
+      </w:r>
+    </w:p>
+    <w:p>
+      <w:pPr>
+        <w:spacing w:after="57" w:line="259" w:lineRule="auto"/>
+        <w:ind w:left="14" w:firstLine="0"/>
+        <w:jc w:val="left"/>
+      </w:pPr>
+      <w:r>
+        <w:t xml:space="preserve"> </w:t>
+      </w:r>
+    </w:p>
+    <w:p>
+      <w:pPr>
+        <w:numPr>
+          <w:ilvl w:val="0"/>
+          <w:numId w:val="3"/>
+        </w:numPr>
+        <w:spacing w:after="29"/>
+        <w:ind w:right="774" w:hanging="360"/>
+      </w:pPr>
+      <w:r>
+        <w:rPr>
+          <w:b/>
+        </w:rPr>
+        <w:t>Creating an account:</w:t>
+      </w:r>
+      <w:r>
+        <w:t xml:space="preserve"> To sign up for an account on GitHub.com, navigate to </w:t>
+      </w:r>
+      <w:hyperlink r:id="rId20">
+        <w:r>
+          <w:rPr>
+            <w:rFonts w:ascii="Segoe UI" w:eastAsia="Segoe UI" w:hAnsi="Segoe UI" w:cs="Segoe UI"/>
+            <w:color w:val="0000FF"/>
+            <w:u w:val="single" w:color="0000FF"/>
+          </w:rPr>
+          <w:t>https://github.com/</w:t>
+        </w:r>
+      </w:hyperlink>
+      <w:hyperlink r:id="rId21">
+        <w:r>
+          <w:t xml:space="preserve"> </w:t>
+        </w:r>
+      </w:hyperlink>
+      <w:r>
+        <w:t>and follow the prompts.</w:t>
+      </w:r>
+      <w:r>
+        <w:rPr>
+          <w:b/>
+        </w:rPr>
+        <w:t xml:space="preserve"> </w:t>
+      </w:r>
+    </w:p>
+    <w:p>
+      <w:pPr>
+        <w:spacing w:after="22" w:line="259" w:lineRule="auto"/>
+        <w:ind w:left="734" w:firstLine="0"/>
+        <w:jc w:val="left"/>
+      </w:pPr>
+      <w:r>
+        <w:rPr>
+          <w:b/>
+        </w:rPr>
+        <w:t xml:space="preserve"> </w:t>
+      </w:r>
+    </w:p>
+    <w:p>
+      <w:pPr>
+        <w:spacing w:after="63"/>
+        <w:ind w:left="744" w:right="774"/>
+      </w:pPr>
+      <w:r>
+        <w:t xml:space="preserve">To keep your GitHub account secure you should use a strong and unique password. </w:t>
+      </w:r>
+    </w:p>
+    <w:p>
+      <w:pPr>
+        <w:spacing w:after="3" w:line="268" w:lineRule="auto"/>
+        <w:ind w:left="729" w:right="768"/>
+      </w:pPr>
+      <w:r>
+        <w:t>For more information, see “</w:t>
+      </w:r>
+      <w:hyperlink r:id="rId22">
+        <w:r>
+          <w:rPr>
+            <w:rFonts w:ascii="Segoe UI" w:eastAsia="Segoe UI" w:hAnsi="Segoe UI" w:cs="Segoe UI"/>
+            <w:color w:val="0000FF"/>
+            <w:u w:val="single" w:color="0000FF"/>
+          </w:rPr>
+          <w:t>Creating a strong password</w:t>
+        </w:r>
+      </w:hyperlink>
+      <w:hyperlink r:id="rId23">
+        <w:r>
+          <w:t>”</w:t>
+        </w:r>
+      </w:hyperlink>
+      <w:r>
+        <w:t xml:space="preserve">. </w:t>
+      </w:r>
+    </w:p>
+    <w:p>
+      <w:pPr>
+        <w:spacing w:after="0" w:line="259" w:lineRule="auto"/>
+        <w:ind w:left="734" w:firstLine="0"/>
+        <w:jc w:val="left"/>
+      </w:pPr>
+      <w:r>
+        <w:t xml:space="preserve"> </w:t>
+      </w:r>
+    </w:p>
+    <w:p>
+      <w:pPr>
+        <w:spacing w:after="0" w:line="259" w:lineRule="auto"/>
+        <w:ind w:left="0" w:right="418" w:firstLine="0"/>
+        <w:jc w:val="right"/>
+      </w:pPr>
+      <w:r>
+        <w:rPr>
+          <w:noProof/>
+        </w:rPr>
+        <w:drawing>
+          <wp:inline distT="0" distB="0" distL="0" distR="0" wp14:anchorId="3E9D96A9" wp14:editId="3EA9A730">
+            <wp:extent cx="5468112" cy="3075940"/>
+            <wp:effectExtent l="0" t="0" r="0" b="0"/>
+            <wp:docPr id="1374" name="Picture 1374"/>
+            <wp:cNvGraphicFramePr/>
+            <a:graphic xmlns:a="http://schemas.openxmlformats.org/drawingml/2006/main">
+              <a:graphicData uri="http://schemas.openxmlformats.org/drawingml/2006/picture">
+                <pic:pic xmlns:pic="http://schemas.openxmlformats.org/drawingml/2006/picture">
+                  <pic:nvPicPr>
+                    <pic:cNvPr id="1374" name="Picture 1374"/>
+                    <pic:cNvPicPr/>
+                  </pic:nvPicPr>
+                  <pic:blipFill>
+                    <a:blip r:embed="rId24"/>
+                    <a:stretch>
+                      <a:fillRect/>
+                    </a:stretch>
+                  </pic:blipFill>
+                  <pic:spPr>
+                    <a:xfrm>
+                      <a:off x="0" y="0"/>
+                      <a:ext cx="5468112" cy="3075940"/>
+                    </a:xfrm>
+                    <a:prstGeom prst="rect">
+                      <a:avLst/>
+                    </a:prstGeom>
+                  </pic:spPr>
+                </pic:pic>
+              </a:graphicData>
+            </a:graphic>
+          </wp:inline>
+        </w:drawing>
+      </w:r>
+      <w:r>
+        <w:t xml:space="preserve"> </w:t>
+      </w:r>
+    </w:p>
+    <w:p>
+      <w:pPr>
+        <w:spacing w:after="20" w:line="259" w:lineRule="auto"/>
+        <w:ind w:left="734" w:firstLine="0"/>
+        <w:jc w:val="left"/>
+      </w:pPr>
+      <w:r>
+        <w:t xml:space="preserve"> </w:t>
+      </w:r>
+    </w:p>
+    <w:p>
+      <w:pPr>
+        <w:spacing w:after="22" w:line="259" w:lineRule="auto"/>
+        <w:ind w:left="734" w:firstLine="0"/>
+        <w:jc w:val="left"/>
+      </w:pPr>
+      <w:r>
+        <w:t xml:space="preserve"> </w:t>
+      </w:r>
+    </w:p>
+    <w:p>
+      <w:pPr>
+        <w:spacing w:after="57" w:line="259" w:lineRule="auto"/>
+        <w:ind w:left="734" w:firstLine="0"/>
+        <w:jc w:val="left"/>
+      </w:pPr>
+      <w:r>
+        <w:t xml:space="preserve"> </w:t>
+      </w:r>
+    </w:p>
+    <w:p>
+      <w:pPr>
+        <w:numPr>
+          <w:ilvl w:val="0"/>
+          <w:numId w:val="3"/>
+        </w:numPr>
+        <w:spacing w:after="59"/>
+        <w:ind w:right="774" w:hanging="360"/>
+      </w:pPr>
+      <w:r>
+        <w:rPr>
+          <w:b/>
+        </w:rPr>
+        <w:t xml:space="preserve">Choosing your GitHub product: </w:t>
+      </w:r>
+      <w:r>
+        <w:t xml:space="preserve">You can choose GitHub Free or GitHub Pro to get access to different features for your personal account. You can upgrade at any time if you are unsure at first which product you want. </w:t>
+      </w:r>
+      <w:r>
+        <w:rPr>
+          <w:b/>
+        </w:rPr>
+        <w:t xml:space="preserve"> </w:t>
+      </w:r>
+    </w:p>
+    <w:p>
+      <w:pPr>
+        <w:spacing w:after="3" w:line="268" w:lineRule="auto"/>
+        <w:ind w:left="729" w:right="768"/>
+      </w:pPr>
+      <w:r>
+        <w:t>For more information on all GitHub’s plans, see “</w:t>
+      </w:r>
+      <w:hyperlink r:id="rId25">
+        <w:r>
+          <w:rPr>
+            <w:rFonts w:ascii="Segoe UI" w:eastAsia="Segoe UI" w:hAnsi="Segoe UI" w:cs="Segoe UI"/>
+            <w:color w:val="0000FF"/>
+            <w:u w:val="single" w:color="0000FF"/>
+          </w:rPr>
+          <w:t>GitHub's products</w:t>
+        </w:r>
+      </w:hyperlink>
+      <w:hyperlink r:id="rId26">
+        <w:r>
+          <w:t>”</w:t>
+        </w:r>
+      </w:hyperlink>
+      <w:r>
+        <w:t xml:space="preserve">. </w:t>
+      </w:r>
+    </w:p>
+    <w:p>
+      <w:pPr>
+        <w:spacing w:after="57" w:line="259" w:lineRule="auto"/>
+        <w:ind w:left="734" w:firstLine="0"/>
+        <w:jc w:val="left"/>
+      </w:pPr>
+      <w:r>
+        <w:t xml:space="preserve"> </w:t>
+      </w:r>
+    </w:p>
+    <w:p>
+      <w:pPr>
+        <w:numPr>
+          <w:ilvl w:val="0"/>
+          <w:numId w:val="3"/>
+        </w:numPr>
+        <w:spacing w:after="28"/>
+        <w:ind w:right="774" w:hanging="360"/>
+      </w:pPr>
+      <w:r>
+        <w:rPr>
+          <w:b/>
+        </w:rPr>
+        <w:lastRenderedPageBreak/>
+        <w:t xml:space="preserve">Verifying your email address: </w:t>
+      </w:r>
+      <w:r>
+        <w:t>To ensure you can use all the features in your GitHub plan, verify your email address after signing up for a new account. For more information, see “</w:t>
+      </w:r>
+      <w:hyperlink r:id="rId27">
+        <w:r>
+          <w:rPr>
+            <w:rFonts w:ascii="Segoe UI" w:eastAsia="Segoe UI" w:hAnsi="Segoe UI" w:cs="Segoe UI"/>
+            <w:color w:val="0000FF"/>
+            <w:u w:val="single" w:color="0000FF"/>
+          </w:rPr>
+          <w:t>Verifying your email address</w:t>
+        </w:r>
+      </w:hyperlink>
+      <w:hyperlink r:id="rId28">
+        <w:r>
+          <w:t>”</w:t>
+        </w:r>
+      </w:hyperlink>
+      <w:r>
+        <w:t xml:space="preserve">. </w:t>
+      </w:r>
+    </w:p>
+    <w:p>
+      <w:pPr>
+        <w:spacing w:after="102" w:line="222" w:lineRule="auto"/>
+        <w:ind w:left="734" w:right="10" w:firstLine="0"/>
+        <w:jc w:val="left"/>
+      </w:pPr>
+      <w:r>
+        <w:rPr>
+          <w:noProof/>
+        </w:rPr>
+        <w:drawing>
+          <wp:inline distT="0" distB="0" distL="0" distR="0" wp14:anchorId="0D7FB575" wp14:editId="7760F4E2">
+            <wp:extent cx="5727700" cy="3797301"/>
+            <wp:effectExtent l="0" t="0" r="0" b="0"/>
+            <wp:docPr id="1447" name="Picture 1447"/>
+            <wp:cNvGraphicFramePr/>
+            <a:graphic xmlns:a="http://schemas.openxmlformats.org/drawingml/2006/main">
+              <a:graphicData uri="http://schemas.openxmlformats.org/drawingml/2006/picture">
+                <pic:pic xmlns:pic="http://schemas.openxmlformats.org/drawingml/2006/picture">
+                  <pic:nvPicPr>
+                    <pic:cNvPr id="1447" name="Picture 1447"/>
+                    <pic:cNvPicPr/>
+                  </pic:nvPicPr>
+                  <pic:blipFill>
+                    <a:blip r:embed="rId29"/>
+                    <a:stretch>
+                      <a:fillRect/>
+                    </a:stretch>
+                  </pic:blipFill>
+                  <pic:spPr>
+                    <a:xfrm>
+                      <a:off x="0" y="0"/>
+                      <a:ext cx="5727700" cy="3797301"/>
+                    </a:xfrm>
+                    <a:prstGeom prst="rect">
+                      <a:avLst/>
+                    </a:prstGeom>
+                  </pic:spPr>
+                </pic:pic>
+              </a:graphicData>
+            </a:graphic>
+          </wp:inline>
+        </w:drawing>
+      </w:r>
+      <w:r>
+        <w:t xml:space="preserve"> </w:t>
+      </w:r>
+      <w:r>
+        <w:rPr>
+          <w:b/>
+        </w:rPr>
+        <w:t xml:space="preserve"> </w:t>
+      </w:r>
+    </w:p>
+    <w:p>
+      <w:pPr>
+        <w:spacing w:after="13" w:line="259" w:lineRule="auto"/>
+        <w:ind w:left="734" w:firstLine="0"/>
+        <w:jc w:val="left"/>
+      </w:pPr>
+    </w:p>
+    <w:p>
+      <w:pPr>
+        <w:numPr>
+          <w:ilvl w:val="0"/>
+          <w:numId w:val="3"/>
+        </w:numPr>
+        <w:spacing w:after="3" w:line="268" w:lineRule="auto"/>
+        <w:ind w:right="774" w:hanging="360"/>
+      </w:pPr>
+      <w:r>
+        <w:rPr>
+          <w:b/>
+        </w:rPr>
+        <w:t xml:space="preserve">Viewing your GitHub profile and contribution graph: </w:t>
+      </w:r>
+      <w:r>
+        <w:t xml:space="preserve">Your GitHub profile tells people the story of your work through the repositories and </w:t>
+      </w:r>
+      <w:proofErr w:type="spellStart"/>
+      <w:r>
+        <w:t>gists</w:t>
+      </w:r>
+      <w:proofErr w:type="spellEnd"/>
+      <w:r>
+        <w:t xml:space="preserve"> you’ve pinned, the organisation memberships you’ve chosen to publicize, the contributions you’ve made, and the projects you’ve created. For more information, see “</w:t>
+      </w:r>
+      <w:hyperlink r:id="rId30">
+        <w:r>
+          <w:rPr>
+            <w:rFonts w:ascii="Segoe UI" w:eastAsia="Segoe UI" w:hAnsi="Segoe UI" w:cs="Segoe UI"/>
+            <w:color w:val="0000FF"/>
+            <w:u w:val="single" w:color="0000FF"/>
+          </w:rPr>
+          <w:t>About your profile</w:t>
+        </w:r>
+      </w:hyperlink>
+      <w:hyperlink r:id="rId31">
+        <w:r>
+          <w:t>”</w:t>
+        </w:r>
+      </w:hyperlink>
+      <w:r>
+        <w:t xml:space="preserve"> and </w:t>
+      </w:r>
+    </w:p>
+    <w:p>
+      <w:pPr>
+        <w:spacing w:after="0" w:line="259" w:lineRule="auto"/>
+        <w:ind w:left="734" w:firstLine="0"/>
+        <w:jc w:val="left"/>
+      </w:pPr>
+      <w:hyperlink r:id="rId32">
+        <w:r>
+          <w:t>“</w:t>
+        </w:r>
+      </w:hyperlink>
+      <w:hyperlink r:id="rId33">
+        <w:r>
+          <w:rPr>
+            <w:rFonts w:ascii="Segoe UI" w:eastAsia="Segoe UI" w:hAnsi="Segoe UI" w:cs="Segoe UI"/>
+            <w:color w:val="0000FF"/>
+            <w:u w:val="single" w:color="0000FF"/>
+          </w:rPr>
+          <w:t>Viewing contributions on your profile</w:t>
+        </w:r>
+      </w:hyperlink>
+      <w:hyperlink r:id="rId34">
+        <w:r>
+          <w:t>.</w:t>
+        </w:r>
+      </w:hyperlink>
+      <w:r>
+        <w:t xml:space="preserve">” </w:t>
+      </w:r>
+    </w:p>
+    <w:p>
+      <w:pPr>
+        <w:spacing w:after="0" w:line="259" w:lineRule="auto"/>
+        <w:ind w:left="0" w:right="715" w:firstLine="0"/>
+        <w:jc w:val="center"/>
+      </w:pPr>
+      <w:r>
+        <w:t xml:space="preserve"> </w:t>
+      </w:r>
+    </w:p>
+    <w:p>
+      <w:pPr>
+        <w:spacing w:after="0" w:line="259" w:lineRule="auto"/>
+        <w:ind w:left="0" w:right="715" w:firstLine="0"/>
+        <w:jc w:val="center"/>
+      </w:pPr>
+      <w:r>
+        <w:t xml:space="preserve"> </w:t>
+      </w:r>
+    </w:p>
+    <w:p>
+      <w:pPr>
+        <w:spacing w:after="0" w:line="259" w:lineRule="auto"/>
+        <w:ind w:left="0" w:right="715" w:firstLine="0"/>
+        <w:jc w:val="center"/>
+      </w:pPr>
+      <w:r>
+        <w:t xml:space="preserve"> </w:t>
+      </w:r>
+    </w:p>
+    <w:p>
+      <w:pPr>
+        <w:spacing w:after="0" w:line="259" w:lineRule="auto"/>
+        <w:ind w:left="0" w:right="730" w:firstLine="0"/>
+        <w:jc w:val="right"/>
+      </w:pPr>
+      <w:r>
+        <w:rPr>
+          <w:noProof/>
+        </w:rPr>
+        <w:drawing>
+          <wp:inline distT="0" distB="0" distL="0" distR="0" wp14:anchorId="536B2E58" wp14:editId="51DDCC8B">
+            <wp:extent cx="5727700" cy="1504950"/>
+            <wp:effectExtent l="0" t="0" r="0" b="0"/>
+            <wp:docPr id="1531" name="Picture 1531"/>
+            <wp:cNvGraphicFramePr/>
+            <a:graphic xmlns:a="http://schemas.openxmlformats.org/drawingml/2006/main">
+              <a:graphicData uri="http://schemas.openxmlformats.org/drawingml/2006/picture">
+                <pic:pic xmlns:pic="http://schemas.openxmlformats.org/drawingml/2006/picture">
+                  <pic:nvPicPr>
+                    <pic:cNvPr id="1531" name="Picture 1531"/>
+                    <pic:cNvPicPr/>
+                  </pic:nvPicPr>
+                  <pic:blipFill>
+                    <a:blip r:embed="rId35"/>
+                    <a:stretch>
+                      <a:fillRect/>
+                    </a:stretch>
+                  </pic:blipFill>
+                  <pic:spPr>
+                    <a:xfrm>
+                      <a:off x="0" y="0"/>
+                      <a:ext cx="5727700" cy="1504950"/>
+                    </a:xfrm>
+                    <a:prstGeom prst="rect">
+                      <a:avLst/>
+                    </a:prstGeom>
+                  </pic:spPr>
+                </pic:pic>
+              </a:graphicData>
+            </a:graphic>
+          </wp:inline>
+        </w:drawing>
+      </w:r>
+      <w:r>
+        <w:t xml:space="preserve"> </w:t>
+      </w:r>
+    </w:p>
+    <w:p>
+      <w:pPr>
+        <w:spacing w:after="20" w:line="259" w:lineRule="auto"/>
+        <w:ind w:left="14" w:firstLine="0"/>
+        <w:jc w:val="left"/>
+      </w:pPr>
+      <w:r>
+        <w:t xml:space="preserve"> </w:t>
+      </w:r>
+    </w:p>
+    <w:p>
+      <w:pPr>
+        <w:spacing w:after="0" w:line="259" w:lineRule="auto"/>
+        <w:ind w:left="0" w:right="715" w:firstLine="0"/>
+        <w:jc w:val="center"/>
+      </w:pPr>
+      <w:r>
+        <w:t xml:space="preserve"> </w:t>
+      </w:r>
+    </w:p>
+    <w:p>
+      <w:pPr>
+        <w:spacing w:after="0" w:line="259" w:lineRule="auto"/>
+        <w:ind w:left="0" w:right="715" w:firstLine="0"/>
+        <w:jc w:val="center"/>
+      </w:pPr>
+      <w:r>
+        <w:t xml:space="preserve"> </w:t>
+      </w:r>
+    </w:p>
+    <w:p>
+      <w:pPr>
+        <w:spacing w:after="0" w:line="259" w:lineRule="auto"/>
+        <w:ind w:left="0" w:right="715" w:firstLine="0"/>
+        <w:jc w:val="center"/>
+      </w:pPr>
+      <w:r>
+        <w:t xml:space="preserve">  </w:t>
+      </w:r>
+    </w:p>
     <w:sectPr>
-      <w:footerReference w:type="even" r:id="rId20"/>
-      <w:footerReference w:type="default" r:id="rId21"/>
-      <w:footerReference w:type="first" r:id="rId22"/>
+      <w:footerReference w:type="even" r:id="rId36"/>
+      <w:footerReference w:type="default" r:id="rId37"/>
+      <w:footerReference w:type="first" r:id="rId38"/>
       <w:pgSz w:w="11899" w:h="16841"/>
       <w:pgMar w:top="1134" w:right="907" w:bottom="1134" w:left="907" w:header="720" w:footer="675" w:gutter="0"/>
       <w:cols w:space="720"/>

</xml_diff>